<commit_message>
Recap of Data Structure
</commit_message>
<xml_diff>
--- a/Recap of Data Structure.docx
+++ b/Recap of Data Structure.docx
@@ -4,6 +4,30 @@
   <w:body>
     <w:p>
       <w:pPr>
+        <w:jc w:val="center"/>
+        <w:rPr>
+          <w:sz w:val="24"/>
+          <w:szCs w:val="24"/>
+        </w:rPr>
+      </w:pPr>
+      <w:r>
+        <w:rPr>
+          <w:sz w:val="24"/>
+          <w:szCs w:val="24"/>
+        </w:rPr>
+        <w:t>Recap</w:t>
+      </w:r>
+    </w:p>
+    <w:p>
+      <w:pPr>
+        <w:rPr>
+          <w:sz w:val="24"/>
+          <w:szCs w:val="24"/>
+        </w:rPr>
+      </w:pPr>
+    </w:p>
+    <w:p>
+      <w:pPr>
         <w:rPr>
           <w:sz w:val="24"/>
           <w:szCs w:val="24"/>
@@ -31,6 +55,34 @@
         </w:rPr>
         <w:t>1]</w:t>
       </w:r>
+      <w:r>
+        <w:rPr>
+          <w:sz w:val="24"/>
+          <w:szCs w:val="24"/>
+        </w:rPr>
+        <w:t xml:space="preserve"> A list has insert(push) at front and back at O(1), remove(pop) at O(1), get at O(1)</w:t>
+      </w:r>
+      <w:r>
+        <w:rPr>
+          <w:sz w:val="24"/>
+          <w:szCs w:val="24"/>
+        </w:rPr>
+        <w:t xml:space="preserve"> in front or back</w:t>
+      </w:r>
+      <w:r>
+        <w:rPr>
+          <w:sz w:val="24"/>
+          <w:szCs w:val="24"/>
+        </w:rPr>
+        <w:t xml:space="preserve">. </w:t>
+      </w:r>
+      <w:r>
+        <w:rPr>
+          <w:sz w:val="24"/>
+          <w:szCs w:val="24"/>
+        </w:rPr>
+        <w:t>Get at certain element is O(n), insert middle is O(n), and search at O(n).</w:t>
+      </w:r>
     </w:p>
     <w:p>
       <w:pPr>
@@ -82,6 +134,13 @@
         </w:rPr>
         <w:t xml:space="preserve"> </w:t>
       </w:r>
+      <w:r>
+        <w:rPr>
+          <w:sz w:val="24"/>
+          <w:szCs w:val="24"/>
+        </w:rPr>
+        <w:t>The size of the list does not have to be predetermined and can be grown without having to reserve space prior.</w:t>
+      </w:r>
     </w:p>
     <w:p>
       <w:pPr>
@@ -97,6 +156,52 @@
         </w:rPr>
         <w:t>4]</w:t>
       </w:r>
+      <w:r>
+        <w:rPr>
+          <w:sz w:val="24"/>
+          <w:szCs w:val="24"/>
+        </w:rPr>
+        <w:t xml:space="preserve"> New data gets added in front or back by creating a new node and setting the pointers to point to the first or last previous node on one end and to the head or tail on the other end. To add in middle, make new node point to </w:t>
+      </w:r>
+      <w:proofErr w:type="spellStart"/>
+      <w:r>
+        <w:rPr>
+          <w:sz w:val="24"/>
+          <w:szCs w:val="24"/>
+        </w:rPr>
+        <w:t>prev</w:t>
+      </w:r>
+      <w:proofErr w:type="spellEnd"/>
+      <w:r>
+        <w:rPr>
+          <w:sz w:val="24"/>
+          <w:szCs w:val="24"/>
+        </w:rPr>
+        <w:t xml:space="preserve"> node and point to next node</w:t>
+      </w:r>
+      <w:r>
+        <w:rPr>
+          <w:sz w:val="24"/>
+          <w:szCs w:val="24"/>
+        </w:rPr>
+        <w:t xml:space="preserve"> and next node and </w:t>
+      </w:r>
+      <w:proofErr w:type="spellStart"/>
+      <w:r>
+        <w:rPr>
+          <w:sz w:val="24"/>
+          <w:szCs w:val="24"/>
+        </w:rPr>
+        <w:t>prev</w:t>
+      </w:r>
+      <w:proofErr w:type="spellEnd"/>
+      <w:r>
+        <w:rPr>
+          <w:sz w:val="24"/>
+          <w:szCs w:val="24"/>
+        </w:rPr>
+        <w:t xml:space="preserve"> node point to new node.</w:t>
+      </w:r>
     </w:p>
     <w:p>
       <w:pPr>
@@ -135,6 +240,48 @@
         </w:rPr>
         <w:t>1]</w:t>
       </w:r>
+      <w:r>
+        <w:rPr>
+          <w:sz w:val="24"/>
+          <w:szCs w:val="24"/>
+        </w:rPr>
+        <w:t xml:space="preserve"> </w:t>
+      </w:r>
+      <w:r>
+        <w:rPr>
+          <w:sz w:val="24"/>
+          <w:szCs w:val="24"/>
+        </w:rPr>
+        <w:t>A vector has insert at O(n), delete at O(n)</w:t>
+      </w:r>
+      <w:r>
+        <w:rPr>
+          <w:sz w:val="24"/>
+          <w:szCs w:val="24"/>
+        </w:rPr>
+        <w:t>, random access</w:t>
+      </w:r>
+      <w:r>
+        <w:rPr>
+          <w:sz w:val="24"/>
+          <w:szCs w:val="24"/>
+        </w:rPr>
+        <w:t>(get/at)</w:t>
+      </w:r>
+      <w:r>
+        <w:rPr>
+          <w:sz w:val="24"/>
+          <w:szCs w:val="24"/>
+        </w:rPr>
+        <w:t xml:space="preserve"> at O(1)</w:t>
+      </w:r>
+      <w:r>
+        <w:rPr>
+          <w:sz w:val="24"/>
+          <w:szCs w:val="24"/>
+        </w:rPr>
+        <w:t xml:space="preserve">, capacity, and reserve. </w:t>
+      </w:r>
     </w:p>
     <w:p>
       <w:pPr>
@@ -169,6 +316,422 @@
           <w:sz w:val="24"/>
           <w:szCs w:val="24"/>
         </w:rPr>
+        <w:t xml:space="preserve"> with memory previously reserved. </w:t>
+      </w:r>
+    </w:p>
+    <w:p>
+      <w:pPr>
+        <w:rPr>
+          <w:sz w:val="24"/>
+          <w:szCs w:val="24"/>
+        </w:rPr>
+      </w:pPr>
+      <w:r>
+        <w:rPr>
+          <w:sz w:val="24"/>
+          <w:szCs w:val="24"/>
+        </w:rPr>
+        <w:t>3]</w:t>
+      </w:r>
+      <w:r>
+        <w:rPr>
+          <w:sz w:val="24"/>
+          <w:szCs w:val="24"/>
+        </w:rPr>
+        <w:t xml:space="preserve"> Allows for access to any internal element directly(O(1)) to save time instead of having O(n).</w:t>
+      </w:r>
+      <w:r>
+        <w:rPr>
+          <w:sz w:val="24"/>
+          <w:szCs w:val="24"/>
+        </w:rPr>
+        <w:t xml:space="preserve"> Also allow for growth.</w:t>
+      </w:r>
+    </w:p>
+    <w:p>
+      <w:pPr>
+        <w:rPr>
+          <w:sz w:val="24"/>
+          <w:szCs w:val="24"/>
+        </w:rPr>
+      </w:pPr>
+      <w:r>
+        <w:rPr>
+          <w:sz w:val="24"/>
+          <w:szCs w:val="24"/>
+        </w:rPr>
+        <w:t>4]</w:t>
+      </w:r>
+      <w:r>
+        <w:rPr>
+          <w:sz w:val="24"/>
+          <w:szCs w:val="24"/>
+        </w:rPr>
+        <w:t xml:space="preserve"> New data gets added by shifting everything down one spot after the insertion point.</w:t>
+      </w:r>
+    </w:p>
+    <w:p>
+      <w:pPr>
+        <w:rPr>
+          <w:sz w:val="24"/>
+          <w:szCs w:val="24"/>
+        </w:rPr>
+      </w:pPr>
+    </w:p>
+    <w:p>
+      <w:pPr>
+        <w:rPr>
+          <w:sz w:val="24"/>
+          <w:szCs w:val="24"/>
+        </w:rPr>
+      </w:pPr>
+      <w:r>
+        <w:rPr>
+          <w:sz w:val="24"/>
+          <w:szCs w:val="24"/>
+        </w:rPr>
+        <w:t>Stack</w:t>
+      </w:r>
+    </w:p>
+    <w:p>
+      <w:pPr>
+        <w:rPr>
+          <w:sz w:val="24"/>
+          <w:szCs w:val="24"/>
+        </w:rPr>
+      </w:pPr>
+      <w:r>
+        <w:rPr>
+          <w:sz w:val="24"/>
+          <w:szCs w:val="24"/>
+        </w:rPr>
+        <w:t>1]</w:t>
+      </w:r>
+      <w:r>
+        <w:rPr>
+          <w:sz w:val="24"/>
+          <w:szCs w:val="24"/>
+        </w:rPr>
+        <w:t xml:space="preserve"> </w:t>
+      </w:r>
+      <w:r>
+        <w:rPr>
+          <w:sz w:val="24"/>
+          <w:szCs w:val="24"/>
+        </w:rPr>
+        <w:t>A stack has push at O(1), pop at O(1), top at O(1), and size.</w:t>
+      </w:r>
+    </w:p>
+    <w:p>
+      <w:pPr>
+        <w:rPr>
+          <w:sz w:val="24"/>
+          <w:szCs w:val="24"/>
+        </w:rPr>
+      </w:pPr>
+      <w:r>
+        <w:rPr>
+          <w:sz w:val="24"/>
+          <w:szCs w:val="24"/>
+        </w:rPr>
+        <w:t>2]</w:t>
+      </w:r>
+      <w:r>
+        <w:rPr>
+          <w:sz w:val="24"/>
+          <w:szCs w:val="24"/>
+        </w:rPr>
+        <w:t xml:space="preserve"> </w:t>
+      </w:r>
+      <w:r>
+        <w:rPr>
+          <w:sz w:val="24"/>
+          <w:szCs w:val="24"/>
+        </w:rPr>
+        <w:t xml:space="preserve">The data can be stored </w:t>
+      </w:r>
+      <w:r>
+        <w:rPr>
+          <w:sz w:val="24"/>
+          <w:szCs w:val="24"/>
+        </w:rPr>
+        <w:t>as a series of nodes in a linked list or through arrays in a vector.</w:t>
+      </w:r>
+    </w:p>
+    <w:p>
+      <w:pPr>
+        <w:rPr>
+          <w:sz w:val="24"/>
+          <w:szCs w:val="24"/>
+        </w:rPr>
+      </w:pPr>
+      <w:r>
+        <w:rPr>
+          <w:sz w:val="24"/>
+          <w:szCs w:val="24"/>
+        </w:rPr>
+        <w:t>3]</w:t>
+      </w:r>
+      <w:r>
+        <w:rPr>
+          <w:sz w:val="24"/>
+          <w:szCs w:val="24"/>
+        </w:rPr>
+        <w:t xml:space="preserve"> </w:t>
+      </w:r>
+      <w:r>
+        <w:rPr>
+          <w:sz w:val="24"/>
+          <w:szCs w:val="24"/>
+        </w:rPr>
+        <w:t>To be able to use the data in the same order without having to make a copy of it.</w:t>
+      </w:r>
+    </w:p>
+    <w:p>
+      <w:pPr>
+        <w:rPr>
+          <w:sz w:val="24"/>
+          <w:szCs w:val="24"/>
+        </w:rPr>
+      </w:pPr>
+      <w:r>
+        <w:rPr>
+          <w:sz w:val="24"/>
+          <w:szCs w:val="24"/>
+        </w:rPr>
+        <w:t>4]</w:t>
+      </w:r>
+      <w:r>
+        <w:rPr>
+          <w:sz w:val="24"/>
+          <w:szCs w:val="24"/>
+        </w:rPr>
+        <w:t xml:space="preserve"> </w:t>
+      </w:r>
+      <w:r>
+        <w:rPr>
+          <w:sz w:val="24"/>
+          <w:szCs w:val="24"/>
+        </w:rPr>
+        <w:t>New data get added by performing a push by inserting at the front</w:t>
+      </w:r>
+      <w:r>
+        <w:rPr>
+          <w:sz w:val="24"/>
+          <w:szCs w:val="24"/>
+        </w:rPr>
+        <w:t>/top</w:t>
+      </w:r>
+      <w:r>
+        <w:rPr>
+          <w:sz w:val="24"/>
+          <w:szCs w:val="24"/>
+        </w:rPr>
+        <w:t xml:space="preserve"> of the list.</w:t>
+      </w:r>
+    </w:p>
+    <w:p>
+      <w:pPr>
+        <w:rPr>
+          <w:sz w:val="24"/>
+          <w:szCs w:val="24"/>
+        </w:rPr>
+      </w:pPr>
+    </w:p>
+    <w:p>
+      <w:pPr>
+        <w:rPr>
+          <w:sz w:val="24"/>
+          <w:szCs w:val="24"/>
+        </w:rPr>
+      </w:pPr>
+      <w:r>
+        <w:rPr>
+          <w:sz w:val="24"/>
+          <w:szCs w:val="24"/>
+        </w:rPr>
+        <w:t>Queue</w:t>
+      </w:r>
+    </w:p>
+    <w:p>
+      <w:pPr>
+        <w:rPr>
+          <w:sz w:val="24"/>
+          <w:szCs w:val="24"/>
+        </w:rPr>
+      </w:pPr>
+      <w:r>
+        <w:rPr>
+          <w:sz w:val="24"/>
+          <w:szCs w:val="24"/>
+        </w:rPr>
+        <w:t>1]</w:t>
+      </w:r>
+      <w:r>
+        <w:rPr>
+          <w:sz w:val="24"/>
+          <w:szCs w:val="24"/>
+        </w:rPr>
+        <w:t xml:space="preserve"> A queue has push at O(1), pop at O(1), front at O(1), and size.</w:t>
+      </w:r>
+    </w:p>
+    <w:p>
+      <w:pPr>
+        <w:rPr>
+          <w:sz w:val="24"/>
+          <w:szCs w:val="24"/>
+        </w:rPr>
+      </w:pPr>
+      <w:r>
+        <w:rPr>
+          <w:sz w:val="24"/>
+          <w:szCs w:val="24"/>
+        </w:rPr>
+        <w:t>2]</w:t>
+      </w:r>
+      <w:r>
+        <w:rPr>
+          <w:sz w:val="24"/>
+          <w:szCs w:val="24"/>
+        </w:rPr>
+        <w:t xml:space="preserve"> </w:t>
+      </w:r>
+      <w:r>
+        <w:rPr>
+          <w:sz w:val="24"/>
+          <w:szCs w:val="24"/>
+        </w:rPr>
+        <w:t>The data can be stored as</w:t>
+      </w:r>
+      <w:r>
+        <w:rPr>
+          <w:sz w:val="24"/>
+          <w:szCs w:val="24"/>
+        </w:rPr>
+        <w:t xml:space="preserve"> a series of  nodes in a list.</w:t>
+      </w:r>
+    </w:p>
+    <w:p>
+      <w:pPr>
+        <w:rPr>
+          <w:sz w:val="24"/>
+          <w:szCs w:val="24"/>
+        </w:rPr>
+      </w:pPr>
+      <w:r>
+        <w:rPr>
+          <w:sz w:val="24"/>
+          <w:szCs w:val="24"/>
+        </w:rPr>
+        <w:t>3]</w:t>
+      </w:r>
+      <w:r>
+        <w:rPr>
+          <w:sz w:val="24"/>
+          <w:szCs w:val="24"/>
+        </w:rPr>
+        <w:t xml:space="preserve"> To be able to keep track of the elements currently in queue. It also keeps the data in order since the first data in will be expected to be the first one out/accessible. </w:t>
+      </w:r>
+    </w:p>
+    <w:p>
+      <w:pPr>
+        <w:rPr>
+          <w:sz w:val="24"/>
+          <w:szCs w:val="24"/>
+        </w:rPr>
+      </w:pPr>
+      <w:r>
+        <w:rPr>
+          <w:sz w:val="24"/>
+          <w:szCs w:val="24"/>
+        </w:rPr>
+        <w:t>4]</w:t>
+      </w:r>
+      <w:r>
+        <w:rPr>
+          <w:sz w:val="24"/>
+          <w:szCs w:val="24"/>
+        </w:rPr>
+        <w:t xml:space="preserve"> </w:t>
+      </w:r>
+      <w:r>
+        <w:rPr>
+          <w:sz w:val="24"/>
+          <w:szCs w:val="24"/>
+        </w:rPr>
+        <w:t>New data gets added by performing a push on one end of the list and pushing the rest down.</w:t>
+      </w:r>
+    </w:p>
+    <w:p>
+      <w:pPr>
+        <w:rPr>
+          <w:sz w:val="24"/>
+          <w:szCs w:val="24"/>
+        </w:rPr>
+      </w:pPr>
+    </w:p>
+    <w:p>
+      <w:pPr>
+        <w:rPr>
+          <w:sz w:val="24"/>
+          <w:szCs w:val="24"/>
+        </w:rPr>
+      </w:pPr>
+      <w:r>
+        <w:rPr>
+          <w:sz w:val="24"/>
+          <w:szCs w:val="24"/>
+        </w:rPr>
+        <w:t>BST</w:t>
+      </w:r>
+    </w:p>
+    <w:p>
+      <w:pPr>
+        <w:rPr>
+          <w:sz w:val="24"/>
+          <w:szCs w:val="24"/>
+        </w:rPr>
+      </w:pPr>
+      <w:r>
+        <w:rPr>
+          <w:sz w:val="24"/>
+          <w:szCs w:val="24"/>
+        </w:rPr>
+        <w:t>1]</w:t>
+      </w:r>
+      <w:r>
+        <w:rPr>
+          <w:sz w:val="24"/>
+          <w:szCs w:val="24"/>
+        </w:rPr>
+        <w:t xml:space="preserve"> A tree has insert at O(log n), delete at </w:t>
+      </w:r>
+      <w:r>
+        <w:rPr>
+          <w:sz w:val="24"/>
+          <w:szCs w:val="24"/>
+        </w:rPr>
+        <w:t>O(log n)</w:t>
+      </w:r>
+      <w:r>
+        <w:rPr>
+          <w:sz w:val="24"/>
+          <w:szCs w:val="24"/>
+        </w:rPr>
+        <w:t xml:space="preserve">, and contains at </w:t>
+      </w:r>
+      <w:r>
+        <w:rPr>
+          <w:sz w:val="24"/>
+          <w:szCs w:val="24"/>
+        </w:rPr>
+        <w:t>O(log n)</w:t>
+      </w:r>
+      <w:r>
+        <w:rPr>
+          <w:sz w:val="24"/>
+          <w:szCs w:val="24"/>
+        </w:rPr>
         <w:t>.</w:t>
       </w:r>
     </w:p>
@@ -184,8 +747,51 @@
           <w:sz w:val="24"/>
           <w:szCs w:val="24"/>
         </w:rPr>
+        <w:t>2]</w:t>
+      </w:r>
+      <w:r>
+        <w:rPr>
+          <w:sz w:val="24"/>
+          <w:szCs w:val="24"/>
+        </w:rPr>
+        <w:t xml:space="preserve"> The data is </w:t>
+      </w:r>
+      <w:r>
+        <w:rPr>
+          <w:sz w:val="24"/>
+          <w:szCs w:val="24"/>
+        </w:rPr>
+        <w:t>stored as a collection of nodes linked to each child of a node.</w:t>
+      </w:r>
+      <w:r>
+        <w:rPr>
+          <w:sz w:val="24"/>
+          <w:szCs w:val="24"/>
+        </w:rPr>
+        <w:t xml:space="preserve"> Each node has its own data.</w:t>
+      </w:r>
+    </w:p>
+    <w:p>
+      <w:pPr>
+        <w:rPr>
+          <w:sz w:val="24"/>
+          <w:szCs w:val="24"/>
+        </w:rPr>
+      </w:pPr>
+      <w:r>
+        <w:rPr>
+          <w:sz w:val="24"/>
+          <w:szCs w:val="24"/>
+        </w:rPr>
         <w:t>3]</w:t>
       </w:r>
+      <w:r>
+        <w:rPr>
+          <w:sz w:val="24"/>
+          <w:szCs w:val="24"/>
+        </w:rPr>
+        <w:t xml:space="preserve"> A tree is highly effective in searches and updates to the data. Even as more data is added, the amount of time to do those functions barely increases.</w:t>
+      </w:r>
     </w:p>
     <w:p>
       <w:pPr>
@@ -201,44 +807,105 @@
         </w:rPr>
         <w:t>4]</w:t>
       </w:r>
-    </w:p>
-    <w:p>
-      <w:pPr>
-        <w:rPr>
-          <w:sz w:val="24"/>
-          <w:szCs w:val="24"/>
-        </w:rPr>
-      </w:pPr>
-    </w:p>
-    <w:p>
-      <w:pPr>
-        <w:rPr>
-          <w:sz w:val="24"/>
-          <w:szCs w:val="24"/>
-        </w:rPr>
-      </w:pPr>
-      <w:r>
-        <w:rPr>
-          <w:sz w:val="24"/>
-          <w:szCs w:val="24"/>
-        </w:rPr>
-        <w:t>Stack</w:t>
-      </w:r>
-    </w:p>
-    <w:p>
-      <w:pPr>
-        <w:rPr>
-          <w:sz w:val="24"/>
-          <w:szCs w:val="24"/>
-        </w:rPr>
-      </w:pPr>
-      <w:r>
-        <w:rPr>
-          <w:sz w:val="24"/>
-          <w:szCs w:val="24"/>
-        </w:rPr>
+      <w:r>
+        <w:rPr>
+          <w:sz w:val="24"/>
+          <w:szCs w:val="24"/>
+        </w:rPr>
+        <w:t xml:space="preserve"> Make a recursive call </w:t>
+      </w:r>
+      <w:r>
+        <w:rPr>
+          <w:sz w:val="24"/>
+          <w:szCs w:val="24"/>
+        </w:rPr>
+        <w:t>and proceed down the tree. If data is found, do nothing, if not, add data to the last spot on the traversed path.</w:t>
+      </w:r>
+    </w:p>
+    <w:p>
+      <w:pPr>
+        <w:rPr>
+          <w:sz w:val="24"/>
+          <w:szCs w:val="24"/>
+        </w:rPr>
+      </w:pPr>
+    </w:p>
+    <w:p>
+      <w:pPr>
+        <w:rPr>
+          <w:sz w:val="24"/>
+          <w:szCs w:val="24"/>
+        </w:rPr>
+      </w:pPr>
+      <w:proofErr w:type="spellStart"/>
+      <w:r>
+        <w:rPr>
+          <w:sz w:val="24"/>
+          <w:szCs w:val="24"/>
+        </w:rPr>
+        <w:t>HashMap</w:t>
+      </w:r>
+      <w:proofErr w:type="spellEnd"/>
+    </w:p>
+    <w:p>
+      <w:pPr>
+        <w:rPr>
+          <w:sz w:val="24"/>
+          <w:szCs w:val="24"/>
+        </w:rPr>
+      </w:pPr>
+      <w:r>
+        <w:rPr>
+          <w:sz w:val="24"/>
+          <w:szCs w:val="24"/>
+        </w:rPr>
+        <w:lastRenderedPageBreak/>
         <w:t>1]</w:t>
       </w:r>
+      <w:r>
+        <w:rPr>
+          <w:sz w:val="24"/>
+          <w:szCs w:val="24"/>
+        </w:rPr>
+        <w:t xml:space="preserve"> A </w:t>
+      </w:r>
+      <w:proofErr w:type="spellStart"/>
+      <w:r>
+        <w:rPr>
+          <w:sz w:val="24"/>
+          <w:szCs w:val="24"/>
+        </w:rPr>
+        <w:t>hashmap</w:t>
+      </w:r>
+      <w:proofErr w:type="spellEnd"/>
+      <w:r>
+        <w:rPr>
+          <w:sz w:val="24"/>
+          <w:szCs w:val="24"/>
+        </w:rPr>
+        <w:t xml:space="preserve"> has </w:t>
+      </w:r>
+      <w:r>
+        <w:rPr>
+          <w:sz w:val="24"/>
+          <w:szCs w:val="24"/>
+        </w:rPr>
+        <w:t>set</w:t>
+      </w:r>
+      <w:r>
+        <w:rPr>
+          <w:sz w:val="24"/>
+          <w:szCs w:val="24"/>
+        </w:rPr>
+        <w:t xml:space="preserve"> at O(1), </w:t>
+      </w:r>
+      <w:r>
+        <w:rPr>
+          <w:sz w:val="24"/>
+          <w:szCs w:val="24"/>
+        </w:rPr>
+        <w:t>get at O(1), remove at O(1), and contains at O(1).</w:t>
+      </w:r>
     </w:p>
     <w:p>
       <w:pPr>
@@ -259,6 +926,57 @@
           <w:sz w:val="24"/>
           <w:szCs w:val="24"/>
         </w:rPr>
+        <w:t xml:space="preserve"> The data is stored in a set location in an array.</w:t>
+      </w:r>
+    </w:p>
+    <w:p>
+      <w:pPr>
+        <w:rPr>
+          <w:sz w:val="24"/>
+          <w:szCs w:val="24"/>
+        </w:rPr>
+      </w:pPr>
+      <w:r>
+        <w:rPr>
+          <w:sz w:val="24"/>
+          <w:szCs w:val="24"/>
+        </w:rPr>
+        <w:t>3]</w:t>
+      </w:r>
+      <w:r>
+        <w:rPr>
+          <w:sz w:val="24"/>
+          <w:szCs w:val="24"/>
+        </w:rPr>
+        <w:t xml:space="preserve"> Hash allows for quick finds. It also allows for finding </w:t>
+      </w:r>
+      <w:r>
+        <w:rPr>
+          <w:sz w:val="24"/>
+          <w:szCs w:val="24"/>
+        </w:rPr>
+        <w:t>keys that are similar to each other.</w:t>
+      </w:r>
+    </w:p>
+    <w:p>
+      <w:pPr>
+        <w:rPr>
+          <w:sz w:val="24"/>
+          <w:szCs w:val="24"/>
+        </w:rPr>
+      </w:pPr>
+      <w:r>
+        <w:rPr>
+          <w:sz w:val="24"/>
+          <w:szCs w:val="24"/>
+        </w:rPr>
+        <w:t>4]</w:t>
+      </w:r>
+      <w:r>
+        <w:rPr>
+          <w:sz w:val="24"/>
+          <w:szCs w:val="24"/>
+        </w:rPr>
         <w:t xml:space="preserve"> </w:t>
       </w:r>
       <w:r>
@@ -266,259 +984,7 @@
           <w:sz w:val="24"/>
           <w:szCs w:val="24"/>
         </w:rPr>
-        <w:t xml:space="preserve">The data can be stored </w:t>
-      </w:r>
-      <w:r>
-        <w:rPr>
-          <w:sz w:val="24"/>
-          <w:szCs w:val="24"/>
-        </w:rPr>
-        <w:t>as a series of nodes in a linked list or through arrays in a vector.</w:t>
-      </w:r>
-    </w:p>
-    <w:p>
-      <w:pPr>
-        <w:rPr>
-          <w:sz w:val="24"/>
-          <w:szCs w:val="24"/>
-        </w:rPr>
-      </w:pPr>
-      <w:r>
-        <w:rPr>
-          <w:sz w:val="24"/>
-          <w:szCs w:val="24"/>
-        </w:rPr>
-        <w:t>3]</w:t>
-      </w:r>
-    </w:p>
-    <w:p>
-      <w:pPr>
-        <w:rPr>
-          <w:sz w:val="24"/>
-          <w:szCs w:val="24"/>
-        </w:rPr>
-      </w:pPr>
-      <w:r>
-        <w:rPr>
-          <w:sz w:val="24"/>
-          <w:szCs w:val="24"/>
-        </w:rPr>
-        <w:t>4]</w:t>
-      </w:r>
-      <w:r>
-        <w:rPr>
-          <w:sz w:val="24"/>
-          <w:szCs w:val="24"/>
-        </w:rPr>
-        <w:t xml:space="preserve"> </w:t>
-      </w:r>
-      <w:r>
-        <w:rPr>
-          <w:sz w:val="24"/>
-          <w:szCs w:val="24"/>
-        </w:rPr>
-        <w:t>New data get added by performing a push by inserting at the front of the list.</w:t>
-      </w:r>
-    </w:p>
-    <w:p>
-      <w:pPr>
-        <w:rPr>
-          <w:sz w:val="24"/>
-          <w:szCs w:val="24"/>
-        </w:rPr>
-      </w:pPr>
-    </w:p>
-    <w:p>
-      <w:pPr>
-        <w:rPr>
-          <w:sz w:val="24"/>
-          <w:szCs w:val="24"/>
-        </w:rPr>
-      </w:pPr>
-      <w:r>
-        <w:rPr>
-          <w:sz w:val="24"/>
-          <w:szCs w:val="24"/>
-        </w:rPr>
-        <w:t>Queue</w:t>
-      </w:r>
-    </w:p>
-    <w:p>
-      <w:pPr>
-        <w:rPr>
-          <w:sz w:val="24"/>
-          <w:szCs w:val="24"/>
-        </w:rPr>
-      </w:pPr>
-      <w:r>
-        <w:rPr>
-          <w:sz w:val="24"/>
-          <w:szCs w:val="24"/>
-        </w:rPr>
-        <w:t>1]</w:t>
-      </w:r>
-    </w:p>
-    <w:p>
-      <w:pPr>
-        <w:rPr>
-          <w:sz w:val="24"/>
-          <w:szCs w:val="24"/>
-        </w:rPr>
-      </w:pPr>
-      <w:r>
-        <w:rPr>
-          <w:sz w:val="24"/>
-          <w:szCs w:val="24"/>
-        </w:rPr>
-        <w:t>2]</w:t>
-      </w:r>
-      <w:r>
-        <w:rPr>
-          <w:sz w:val="24"/>
-          <w:szCs w:val="24"/>
-        </w:rPr>
-        <w:t xml:space="preserve"> </w:t>
-      </w:r>
-    </w:p>
-    <w:p>
-      <w:pPr>
-        <w:rPr>
-          <w:sz w:val="24"/>
-          <w:szCs w:val="24"/>
-        </w:rPr>
-      </w:pPr>
-      <w:r>
-        <w:rPr>
-          <w:sz w:val="24"/>
-          <w:szCs w:val="24"/>
-        </w:rPr>
-        <w:t>3]</w:t>
-      </w:r>
-    </w:p>
-    <w:p>
-      <w:pPr>
-        <w:rPr>
-          <w:sz w:val="24"/>
-          <w:szCs w:val="24"/>
-        </w:rPr>
-      </w:pPr>
-      <w:r>
-        <w:rPr>
-          <w:sz w:val="24"/>
-          <w:szCs w:val="24"/>
-        </w:rPr>
-        <w:t>4]</w:t>
-      </w:r>
-    </w:p>
-    <w:p>
-      <w:pPr>
-        <w:rPr>
-          <w:sz w:val="24"/>
-          <w:szCs w:val="24"/>
-        </w:rPr>
-      </w:pPr>
-    </w:p>
-    <w:p>
-      <w:pPr>
-        <w:rPr>
-          <w:sz w:val="24"/>
-          <w:szCs w:val="24"/>
-        </w:rPr>
-      </w:pPr>
-      <w:r>
-        <w:rPr>
-          <w:sz w:val="24"/>
-          <w:szCs w:val="24"/>
-        </w:rPr>
-        <w:t>BST</w:t>
-      </w:r>
-    </w:p>
-    <w:p>
-      <w:pPr>
-        <w:rPr>
-          <w:sz w:val="24"/>
-          <w:szCs w:val="24"/>
-        </w:rPr>
-      </w:pPr>
-      <w:r>
-        <w:rPr>
-          <w:sz w:val="24"/>
-          <w:szCs w:val="24"/>
-        </w:rPr>
-        <w:t>1]</w:t>
-      </w:r>
-    </w:p>
-    <w:p>
-      <w:pPr>
-        <w:rPr>
-          <w:sz w:val="24"/>
-          <w:szCs w:val="24"/>
-        </w:rPr>
-      </w:pPr>
-      <w:r>
-        <w:rPr>
-          <w:sz w:val="24"/>
-          <w:szCs w:val="24"/>
-        </w:rPr>
-        <w:t>2]</w:t>
-      </w:r>
-      <w:r>
-        <w:rPr>
-          <w:sz w:val="24"/>
-          <w:szCs w:val="24"/>
-        </w:rPr>
-        <w:t xml:space="preserve"> The data is </w:t>
-      </w:r>
-      <w:r>
-        <w:rPr>
-          <w:sz w:val="24"/>
-          <w:szCs w:val="24"/>
-        </w:rPr>
-        <w:t>stored as a collection of nodes linked to each child of a node.</w:t>
-      </w:r>
-    </w:p>
-    <w:p>
-      <w:pPr>
-        <w:rPr>
-          <w:sz w:val="24"/>
-          <w:szCs w:val="24"/>
-        </w:rPr>
-      </w:pPr>
-      <w:r>
-        <w:rPr>
-          <w:sz w:val="24"/>
-          <w:szCs w:val="24"/>
-        </w:rPr>
-        <w:t>3]</w:t>
-      </w:r>
-    </w:p>
-    <w:p>
-      <w:pPr>
-        <w:rPr>
-          <w:sz w:val="24"/>
-          <w:szCs w:val="24"/>
-        </w:rPr>
-      </w:pPr>
-      <w:r>
-        <w:rPr>
-          <w:sz w:val="24"/>
-          <w:szCs w:val="24"/>
-        </w:rPr>
-        <w:t>4]</w:t>
-      </w:r>
-      <w:r>
-        <w:rPr>
-          <w:sz w:val="24"/>
-          <w:szCs w:val="24"/>
-        </w:rPr>
-        <w:t xml:space="preserve"> Make a recursive call </w:t>
-      </w:r>
-      <w:r>
-        <w:rPr>
-          <w:sz w:val="24"/>
-          <w:szCs w:val="24"/>
-        </w:rPr>
-        <w:t>and proceed down the tree. If data is found, do nothing, if not, add data to the last spot on the traversed path.</w:t>
+        <w:t>Have multiple values for each key and add to a list.</w:t>
       </w:r>
       <w:bookmarkStart w:id="0" w:name="_GoBack"/>
       <w:bookmarkEnd w:id="0"/>
@@ -538,15 +1004,13 @@
           <w:szCs w:val="24"/>
         </w:rPr>
       </w:pPr>
-      <w:proofErr w:type="spellStart"/>
-      <w:r>
-        <w:rPr>
-          <w:sz w:val="24"/>
-          <w:szCs w:val="24"/>
-        </w:rPr>
-        <w:t>HashMap</w:t>
-      </w:r>
-      <w:proofErr w:type="spellEnd"/>
+      <w:r>
+        <w:rPr>
+          <w:sz w:val="24"/>
+          <w:szCs w:val="24"/>
+        </w:rPr>
+        <w:t>Map</w:t>
+      </w:r>
     </w:p>
     <w:p>
       <w:pPr>
@@ -562,6 +1026,83 @@
         </w:rPr>
         <w:t>1]</w:t>
       </w:r>
+      <w:r>
+        <w:rPr>
+          <w:sz w:val="24"/>
+          <w:szCs w:val="24"/>
+        </w:rPr>
+        <w:t xml:space="preserve"> A map has set at </w:t>
+      </w:r>
+      <w:r>
+        <w:rPr>
+          <w:sz w:val="24"/>
+          <w:szCs w:val="24"/>
+        </w:rPr>
+        <w:t>O(log n)</w:t>
+      </w:r>
+      <w:r>
+        <w:rPr>
+          <w:sz w:val="24"/>
+          <w:szCs w:val="24"/>
+        </w:rPr>
+        <w:t>, get at</w:t>
+      </w:r>
+      <w:r>
+        <w:rPr>
+          <w:sz w:val="24"/>
+          <w:szCs w:val="24"/>
+        </w:rPr>
+        <w:t xml:space="preserve"> </w:t>
+      </w:r>
+      <w:r>
+        <w:rPr>
+          <w:sz w:val="24"/>
+          <w:szCs w:val="24"/>
+        </w:rPr>
+        <w:t xml:space="preserve">O(log n), </w:t>
+      </w:r>
+      <w:r>
+        <w:rPr>
+          <w:sz w:val="24"/>
+          <w:szCs w:val="24"/>
+        </w:rPr>
+        <w:t xml:space="preserve"> begin</w:t>
+      </w:r>
+      <w:r>
+        <w:rPr>
+          <w:sz w:val="24"/>
+          <w:szCs w:val="24"/>
+        </w:rPr>
+        <w:t xml:space="preserve"> at O(1), end at O(1), size,</w:t>
+      </w:r>
+      <w:r>
+        <w:rPr>
+          <w:sz w:val="24"/>
+          <w:szCs w:val="24"/>
+        </w:rPr>
+        <w:t xml:space="preserve"> </w:t>
+      </w:r>
+      <w:r>
+        <w:rPr>
+          <w:sz w:val="24"/>
+          <w:szCs w:val="24"/>
+        </w:rPr>
+        <w:t xml:space="preserve">and </w:t>
+      </w:r>
+      <w:r>
+        <w:rPr>
+          <w:sz w:val="24"/>
+          <w:szCs w:val="24"/>
+        </w:rPr>
+        <w:t>empty</w:t>
+      </w:r>
+      <w:r>
+        <w:rPr>
+          <w:sz w:val="24"/>
+          <w:szCs w:val="24"/>
+        </w:rPr>
+        <w:t>.</w:t>
+      </w:r>
     </w:p>
     <w:p>
       <w:pPr>
@@ -577,6 +1118,13 @@
         </w:rPr>
         <w:t>2]</w:t>
       </w:r>
+      <w:r>
+        <w:rPr>
+          <w:sz w:val="24"/>
+          <w:szCs w:val="24"/>
+        </w:rPr>
+        <w:t xml:space="preserve"> The data is stored as a collection of ordered entries that has keys and the values associated with it. The keys have to be unique whereas the values does not.</w:t>
+      </w:r>
     </w:p>
     <w:p>
       <w:pPr>
@@ -592,6 +1140,13 @@
         </w:rPr>
         <w:t>3]</w:t>
       </w:r>
+      <w:r>
+        <w:rPr>
+          <w:sz w:val="24"/>
+          <w:szCs w:val="24"/>
+        </w:rPr>
+        <w:t xml:space="preserve"> Allows for sorting besides using the actual data. </w:t>
+      </w:r>
     </w:p>
     <w:p>
       <w:pPr>
@@ -607,88 +1162,12 @@
         </w:rPr>
         <w:t>4]</w:t>
       </w:r>
-    </w:p>
-    <w:p>
-      <w:pPr>
-        <w:rPr>
-          <w:sz w:val="24"/>
-          <w:szCs w:val="24"/>
-        </w:rPr>
-      </w:pPr>
-    </w:p>
-    <w:p>
-      <w:pPr>
-        <w:rPr>
-          <w:sz w:val="24"/>
-          <w:szCs w:val="24"/>
-        </w:rPr>
-      </w:pPr>
-      <w:r>
-        <w:rPr>
-          <w:sz w:val="24"/>
-          <w:szCs w:val="24"/>
-        </w:rPr>
-        <w:t>Map</w:t>
-      </w:r>
-    </w:p>
-    <w:p>
-      <w:pPr>
-        <w:rPr>
-          <w:sz w:val="24"/>
-          <w:szCs w:val="24"/>
-        </w:rPr>
-      </w:pPr>
-      <w:r>
-        <w:rPr>
-          <w:sz w:val="24"/>
-          <w:szCs w:val="24"/>
-        </w:rPr>
-        <w:t>1]</w:t>
-      </w:r>
-    </w:p>
-    <w:p>
-      <w:pPr>
-        <w:rPr>
-          <w:sz w:val="24"/>
-          <w:szCs w:val="24"/>
-        </w:rPr>
-      </w:pPr>
-      <w:r>
-        <w:rPr>
-          <w:sz w:val="24"/>
-          <w:szCs w:val="24"/>
-        </w:rPr>
-        <w:t>2]</w:t>
-      </w:r>
-    </w:p>
-    <w:p>
-      <w:pPr>
-        <w:rPr>
-          <w:sz w:val="24"/>
-          <w:szCs w:val="24"/>
-        </w:rPr>
-      </w:pPr>
-      <w:r>
-        <w:rPr>
-          <w:sz w:val="24"/>
-          <w:szCs w:val="24"/>
-        </w:rPr>
-        <w:t>3]</w:t>
-      </w:r>
-    </w:p>
-    <w:p>
-      <w:pPr>
-        <w:rPr>
-          <w:sz w:val="24"/>
-          <w:szCs w:val="24"/>
-        </w:rPr>
-      </w:pPr>
-      <w:r>
-        <w:rPr>
-          <w:sz w:val="24"/>
-          <w:szCs w:val="24"/>
-        </w:rPr>
-        <w:t>4]</w:t>
+      <w:r>
+        <w:rPr>
+          <w:sz w:val="24"/>
+          <w:szCs w:val="24"/>
+        </w:rPr>
+        <w:t xml:space="preserve"> To add data, a pair of key and value type object must be provided. Key is the one that is added to the map while value is that data associated with the key.</w:t>
       </w:r>
     </w:p>
     <w:p>
@@ -712,6 +1191,80 @@
           <w:szCs w:val="24"/>
         </w:rPr>
         <w:t>AVL Bonus</w:t>
+      </w:r>
+    </w:p>
+    <w:p>
+      <w:pPr>
+        <w:ind w:left="720" w:hanging="720"/>
+        <w:rPr>
+          <w:sz w:val="24"/>
+          <w:szCs w:val="24"/>
+        </w:rPr>
+      </w:pPr>
+      <w:r>
+        <w:rPr>
+          <w:sz w:val="24"/>
+          <w:szCs w:val="24"/>
+        </w:rPr>
+        <w:t>A]</w:t>
+      </w:r>
+      <w:r>
+        <w:rPr>
+          <w:sz w:val="24"/>
+          <w:szCs w:val="24"/>
+        </w:rPr>
+        <w:t xml:space="preserve"> Because an AVL can at most only have an one level difference.</w:t>
+      </w:r>
+    </w:p>
+    <w:p>
+      <w:pPr>
+        <w:rPr>
+          <w:sz w:val="24"/>
+          <w:szCs w:val="24"/>
+        </w:rPr>
+      </w:pPr>
+      <w:r>
+        <w:rPr>
+          <w:sz w:val="24"/>
+          <w:szCs w:val="24"/>
+        </w:rPr>
+        <w:t>B] Because adding a node could violate the AVL balance condition</w:t>
+      </w:r>
+      <w:r>
+        <w:rPr>
+          <w:sz w:val="24"/>
+          <w:szCs w:val="24"/>
+        </w:rPr>
+        <w:t>. By having it on the path that the add was performed on, a rotation can be done to modify the tree balancing before the insert step is complete.</w:t>
+      </w:r>
+    </w:p>
+    <w:p>
+      <w:pPr>
+        <w:rPr>
+          <w:sz w:val="24"/>
+          <w:szCs w:val="24"/>
+        </w:rPr>
+      </w:pPr>
+      <w:r>
+        <w:rPr>
+          <w:sz w:val="24"/>
+          <w:szCs w:val="24"/>
+        </w:rPr>
+        <w:t>C]</w:t>
+      </w:r>
+      <w:r>
+        <w:rPr>
+          <w:sz w:val="24"/>
+          <w:szCs w:val="24"/>
+        </w:rPr>
+        <w:t xml:space="preserve"> Because using recursion will take up a huge amount of time. A tree with multiple branches and leaves will eat up a lot of </w:t>
+      </w:r>
+      <w:r>
+        <w:rPr>
+          <w:sz w:val="24"/>
+          <w:szCs w:val="24"/>
+        </w:rPr>
+        <w:t>time and memory.</w:t>
       </w:r>
     </w:p>
     <w:sectPr>

</xml_diff>